<commit_message>
Student 5 documents uploaded
</commit_message>
<xml_diff>
--- a/reports/Student #5/05 - Requirements - Student #5.docx
+++ b/reports/Student #5/05 - Requirements - Student #5.docx
@@ -3488,7 +3488,13 @@
         </w:sdtPr>
         <w:sdtContent>
           <w:r>
-            <w:t xml:space="preserve">    </w:t>
+            <w:t xml:space="preserve">  </w:t>
+          </w:r>
+          <w:r>
+            <w:t xml:space="preserve">X </w:t>
+          </w:r>
+          <w:r>
+            <w:t xml:space="preserve">  </w:t>
           </w:r>
         </w:sdtContent>
       </w:sdt>
@@ -3550,7 +3556,10 @@
         </w:sdtPr>
         <w:sdtContent>
           <w:r>
-            <w:t xml:space="preserve">    </w:t>
+            <w:t xml:space="preserve">  X</w:t>
+          </w:r>
+          <w:r>
+            <w:t xml:space="preserve">   </w:t>
           </w:r>
         </w:sdtContent>
       </w:sdt>
@@ -3629,7 +3638,13 @@
         </w:sdtPr>
         <w:sdtContent>
           <w:r>
-            <w:t xml:space="preserve">    </w:t>
+            <w:t xml:space="preserve">  </w:t>
+          </w:r>
+          <w:r>
+            <w:t xml:space="preserve">X </w:t>
+          </w:r>
+          <w:r>
+            <w:t xml:space="preserve">  </w:t>
           </w:r>
         </w:sdtContent>
       </w:sdt>
@@ -9195,6 +9210,7 @@
     <w:rsid w:val="001942D6"/>
     <w:rsid w:val="001B7228"/>
     <w:rsid w:val="001F6D99"/>
+    <w:rsid w:val="00261B8F"/>
     <w:rsid w:val="002848F7"/>
     <w:rsid w:val="002D302B"/>
     <w:rsid w:val="00311D70"/>
@@ -9205,7 +9221,7 @@
     <w:rsid w:val="004B36AD"/>
     <w:rsid w:val="004D7778"/>
     <w:rsid w:val="00542047"/>
-    <w:rsid w:val="005854F4"/>
+    <w:rsid w:val="00567435"/>
     <w:rsid w:val="00635F6F"/>
     <w:rsid w:val="00747BA2"/>
     <w:rsid w:val="007C55A8"/>
@@ -9215,16 +9231,20 @@
     <w:rsid w:val="00953D97"/>
     <w:rsid w:val="00966054"/>
     <w:rsid w:val="009E476D"/>
+    <w:rsid w:val="00A2367A"/>
     <w:rsid w:val="00A47151"/>
-    <w:rsid w:val="00A751F6"/>
     <w:rsid w:val="00B04CA5"/>
+    <w:rsid w:val="00B71EFC"/>
     <w:rsid w:val="00BB071B"/>
     <w:rsid w:val="00BE3D05"/>
     <w:rsid w:val="00BF46E1"/>
     <w:rsid w:val="00C42E76"/>
     <w:rsid w:val="00C456B8"/>
     <w:rsid w:val="00C63AB0"/>
+    <w:rsid w:val="00C70DA7"/>
+    <w:rsid w:val="00C96CC3"/>
     <w:rsid w:val="00CB72EA"/>
+    <w:rsid w:val="00CD4295"/>
     <w:rsid w:val="00DD75B9"/>
     <w:rsid w:val="00E25325"/>
     <w:rsid w:val="00E5696F"/>
@@ -9234,6 +9254,7 @@
     <w:rsid w:val="00ED34A4"/>
     <w:rsid w:val="00F07759"/>
     <w:rsid w:val="00F36204"/>
+    <w:rsid w:val="00F45C8B"/>
     <w:rsid w:val="00F64E54"/>
     <w:rsid w:val="00FA7306"/>
     <w:rsid w:val="00FC0096"/>

</xml_diff>